<commit_message>
Added class/seq diagrams for distributed storage design
</commit_message>
<xml_diff>
--- a/design/registration-processor/Approach for storing enrolment packets in distributed storage.docx
+++ b/design/registration-processor/Approach for storing enrolment packets in distributed storage.docx
@@ -1,6 +1,6 @@
 
 <file path=word/document.xml><?xml version="1.0" encoding="utf-8"?>
-<w:document xmlns:wpc="http://schemas.microsoft.com/office/word/2010/wordprocessingCanvas" xmlns:cx="http://schemas.microsoft.com/office/drawing/2014/chartex" xmlns:cx1="http://schemas.microsoft.com/office/drawing/2015/9/8/chartex" xmlns:cx2="http://schemas.microsoft.com/office/drawing/2015/10/21/chartex" xmlns:cx3="http://schemas.microsoft.com/office/drawing/2016/5/9/chartex" xmlns:cx4="http://schemas.microsoft.com/office/drawing/2016/5/10/chartex" xmlns:cx5="http://schemas.microsoft.com/office/drawing/2016/5/11/chartex" xmlns:cx6="http://schemas.microsoft.com/office/drawing/2016/5/12/chartex" xmlns:cx7="http://schemas.microsoft.com/office/drawing/2016/5/13/chartex" xmlns:cx8="http://schemas.microsoft.com/office/drawing/2016/5/14/chartex" xmlns:mc="http://schemas.openxmlformats.org/markup-compatibility/2006" xmlns:aink="http://schemas.microsoft.com/office/drawing/2016/ink" xmlns:am3d="http://schemas.microsoft.com/office/drawing/2017/model3d" xmlns:o="urn:schemas-microsoft-com:office:office" xmlns:r="http://schemas.openxmlformats.org/officeDocument/2006/relationships" xmlns:m="http://schemas.openxmlformats.org/officeDocument/2006/math" xmlns:v="urn:schemas-microsoft-com:vml" xmlns:wp14="http://schemas.microsoft.com/office/word/2010/wordprocessingDrawing" xmlns:wp="http://schemas.openxmlformats.org/drawingml/2006/wordprocessingDrawing" xmlns:w10="urn:schemas-microsoft-com:office:word" xmlns:w="http://schemas.openxmlformats.org/wordprocessingml/2006/main" xmlns:w14="http://schemas.microsoft.com/office/word/2010/wordml" xmlns:w15="http://schemas.microsoft.com/office/word/2012/wordml" xmlns:w16cid="http://schemas.microsoft.com/office/word/2016/wordml/cid" xmlns:w16se="http://schemas.microsoft.com/office/word/2015/wordml/symex" xmlns:wpg="http://schemas.microsoft.com/office/word/2010/wordprocessingGroup" xmlns:wpi="http://schemas.microsoft.com/office/word/2010/wordprocessingInk" xmlns:wne="http://schemas.microsoft.com/office/word/2006/wordml" xmlns:wps="http://schemas.microsoft.com/office/word/2010/wordprocessingShape" mc:Ignorable="w14 w15 w16se w16cid wp14">
+<w:document xmlns:wpc="http://schemas.microsoft.com/office/word/2010/wordprocessingCanvas" xmlns:cx="http://schemas.microsoft.com/office/drawing/2014/chartex" xmlns:cx1="http://schemas.microsoft.com/office/drawing/2015/9/8/chartex" xmlns:mc="http://schemas.openxmlformats.org/markup-compatibility/2006" xmlns:o="urn:schemas-microsoft-com:office:office" xmlns:r="http://schemas.openxmlformats.org/officeDocument/2006/relationships" xmlns:m="http://schemas.openxmlformats.org/officeDocument/2006/math" xmlns:v="urn:schemas-microsoft-com:vml" xmlns:wp14="http://schemas.microsoft.com/office/word/2010/wordprocessingDrawing" xmlns:wp="http://schemas.openxmlformats.org/drawingml/2006/wordprocessingDrawing" xmlns:w10="urn:schemas-microsoft-com:office:word" xmlns:w="http://schemas.openxmlformats.org/wordprocessingml/2006/main" xmlns:w14="http://schemas.microsoft.com/office/word/2010/wordml" xmlns:w15="http://schemas.microsoft.com/office/word/2012/wordml" xmlns:w16se="http://schemas.microsoft.com/office/word/2015/wordml/symex" xmlns:wpg="http://schemas.microsoft.com/office/word/2010/wordprocessingGroup" xmlns:wpi="http://schemas.microsoft.com/office/word/2010/wordprocessingInk" xmlns:wne="http://schemas.microsoft.com/office/word/2006/wordml" xmlns:wps="http://schemas.microsoft.com/office/word/2010/wordprocessingShape" mc:Ignorable="w14 w15 w16se wp14">
   <w:body>
     <w:p/>
     <w:p/>
@@ -582,6 +582,42 @@
       <w:pPr>
         <w:pStyle w:val="ListParagraph"/>
         <w:numPr>
+          <w:ilvl w:val="1"/>
+          <w:numId w:val="1"/>
+        </w:numPr>
+        <w:rPr>
+          <w:sz w:val="24"/>
+        </w:rPr>
+      </w:pPr>
+      <w:r>
+        <w:rPr>
+          <w:sz w:val="24"/>
+        </w:rPr>
+        <w:t>The interface to store and retrieve packets should be transparent such that packets can be stored on a local on premise storage or cloud such that the client need not know where the packet is stored</w:t>
+      </w:r>
+    </w:p>
+    <w:p>
+      <w:pPr>
+        <w:pStyle w:val="ListParagraph"/>
+        <w:numPr>
+          <w:ilvl w:val="1"/>
+          <w:numId w:val="1"/>
+        </w:numPr>
+        <w:rPr>
+          <w:sz w:val="24"/>
+        </w:rPr>
+      </w:pPr>
+      <w:r>
+        <w:rPr>
+          <w:sz w:val="24"/>
+        </w:rPr>
+        <w:t>The interface will support storage and retrieval of one packet at a time</w:t>
+      </w:r>
+    </w:p>
+    <w:p>
+      <w:pPr>
+        <w:pStyle w:val="ListParagraph"/>
+        <w:numPr>
           <w:ilvl w:val="0"/>
           <w:numId w:val="1"/>
         </w:numPr>
@@ -599,10 +635,250 @@
     <w:p>
       <w:pPr>
         <w:pStyle w:val="ListParagraph"/>
-        <w:rPr>
-          <w:sz w:val="28"/>
-        </w:rPr>
-      </w:pPr>
+        <w:numPr>
+          <w:ilvl w:val="1"/>
+          <w:numId w:val="1"/>
+        </w:numPr>
+        <w:rPr>
+          <w:sz w:val="24"/>
+        </w:rPr>
+      </w:pPr>
+      <w:r>
+        <w:rPr>
+          <w:sz w:val="24"/>
+        </w:rPr>
+        <w:t>The storage operation should be idempotent i.e., a packet should be stored only once</w:t>
+      </w:r>
+    </w:p>
+    <w:p>
+      <w:pPr>
+        <w:pStyle w:val="ListParagraph"/>
+        <w:numPr>
+          <w:ilvl w:val="1"/>
+          <w:numId w:val="1"/>
+        </w:numPr>
+        <w:rPr>
+          <w:sz w:val="24"/>
+        </w:rPr>
+      </w:pPr>
+      <w:r>
+        <w:rPr>
+          <w:sz w:val="24"/>
+        </w:rPr>
+        <w:t>Storage and retrieval operations should be secure with authentication and authorization built in</w:t>
+      </w:r>
+    </w:p>
+    <w:p>
+      <w:pPr>
+        <w:rPr>
+          <w:sz w:val="24"/>
+        </w:rPr>
+      </w:pPr>
+    </w:p>
+    <w:p>
+      <w:pPr>
+        <w:pStyle w:val="ListParagraph"/>
+        <w:rPr>
+          <w:sz w:val="28"/>
+        </w:rPr>
+      </w:pPr>
+    </w:p>
+    <w:p>
+      <w:pPr>
+        <w:pStyle w:val="ListParagraph"/>
+        <w:rPr>
+          <w:sz w:val="28"/>
+        </w:rPr>
+      </w:pPr>
+    </w:p>
+    <w:p>
+      <w:pPr>
+        <w:pStyle w:val="ListParagraph"/>
+        <w:rPr>
+          <w:sz w:val="28"/>
+        </w:rPr>
+      </w:pPr>
+    </w:p>
+    <w:p>
+      <w:pPr>
+        <w:pStyle w:val="ListParagraph"/>
+        <w:rPr>
+          <w:sz w:val="28"/>
+        </w:rPr>
+      </w:pPr>
+    </w:p>
+    <w:p>
+      <w:pPr>
+        <w:pStyle w:val="ListParagraph"/>
+        <w:rPr>
+          <w:sz w:val="28"/>
+        </w:rPr>
+      </w:pPr>
+    </w:p>
+    <w:p>
+      <w:pPr>
+        <w:pStyle w:val="ListParagraph"/>
+        <w:rPr>
+          <w:sz w:val="28"/>
+        </w:rPr>
+      </w:pPr>
+    </w:p>
+    <w:p>
+      <w:pPr>
+        <w:pStyle w:val="ListParagraph"/>
+        <w:rPr>
+          <w:sz w:val="28"/>
+        </w:rPr>
+      </w:pPr>
+    </w:p>
+    <w:p>
+      <w:pPr>
+        <w:pStyle w:val="ListParagraph"/>
+        <w:rPr>
+          <w:sz w:val="28"/>
+        </w:rPr>
+      </w:pPr>
+    </w:p>
+    <w:p>
+      <w:pPr>
+        <w:pStyle w:val="ListParagraph"/>
+        <w:rPr>
+          <w:sz w:val="28"/>
+        </w:rPr>
+      </w:pPr>
+    </w:p>
+    <w:p>
+      <w:pPr>
+        <w:pStyle w:val="ListParagraph"/>
+        <w:rPr>
+          <w:sz w:val="28"/>
+        </w:rPr>
+      </w:pPr>
+    </w:p>
+    <w:p>
+      <w:pPr>
+        <w:pStyle w:val="ListParagraph"/>
+        <w:rPr>
+          <w:sz w:val="28"/>
+        </w:rPr>
+      </w:pPr>
+    </w:p>
+    <w:p>
+      <w:pPr>
+        <w:pStyle w:val="ListParagraph"/>
+        <w:rPr>
+          <w:sz w:val="28"/>
+        </w:rPr>
+      </w:pPr>
+    </w:p>
+    <w:p>
+      <w:pPr>
+        <w:pStyle w:val="ListParagraph"/>
+        <w:rPr>
+          <w:sz w:val="28"/>
+        </w:rPr>
+      </w:pPr>
+      <w:r>
+        <w:rPr>
+          <w:sz w:val="28"/>
+        </w:rPr>
+        <w:lastRenderedPageBreak/>
+        <w:t>Below is the sample of how files will be stored in CEPH</w:t>
+      </w:r>
+      <w:r>
+        <w:rPr>
+          <w:sz w:val="28"/>
+        </w:rPr>
+        <w:t xml:space="preserve"> after packet gets decrypted </w:t>
+      </w:r>
+      <w:r>
+        <w:rPr>
+          <w:sz w:val="28"/>
+        </w:rPr>
+        <w:t xml:space="preserve"> –</w:t>
+      </w:r>
+    </w:p>
+    <w:p>
+      <w:pPr>
+        <w:pStyle w:val="ListParagraph"/>
+        <w:rPr>
+          <w:sz w:val="28"/>
+        </w:rPr>
+      </w:pPr>
+      <w:r>
+        <w:rPr>
+          <w:noProof/>
+        </w:rPr>
+        <w:drawing>
+          <wp:inline distT="0" distB="0" distL="0" distR="0" wp14:anchorId="7042D1F3" wp14:editId="04D76B67">
+            <wp:extent cx="5076908" cy="3271243"/>
+            <wp:effectExtent l="0" t="0" r="0" b="5715"/>
+            <wp:docPr id="18" name="Picture 18"/>
+            <wp:cNvGraphicFramePr>
+              <a:graphicFrameLocks xmlns:a="http://schemas.openxmlformats.org/drawingml/2006/main" noChangeAspect="1"/>
+            </wp:cNvGraphicFramePr>
+            <a:graphic xmlns:a="http://schemas.openxmlformats.org/drawingml/2006/main">
+              <a:graphicData uri="http://schemas.openxmlformats.org/drawingml/2006/picture">
+                <pic:pic xmlns:pic="http://schemas.openxmlformats.org/drawingml/2006/picture">
+                  <pic:nvPicPr>
+                    <pic:cNvPr id="1" name=""/>
+                    <pic:cNvPicPr/>
+                  </pic:nvPicPr>
+                  <pic:blipFill>
+                    <a:blip r:embed="rId7"/>
+                    <a:stretch>
+                      <a:fillRect/>
+                    </a:stretch>
+                  </pic:blipFill>
+                  <pic:spPr>
+                    <a:xfrm>
+                      <a:off x="0" y="0"/>
+                      <a:ext cx="5102517" cy="3287744"/>
+                    </a:xfrm>
+                    <a:prstGeom prst="rect">
+                      <a:avLst/>
+                    </a:prstGeom>
+                  </pic:spPr>
+                </pic:pic>
+              </a:graphicData>
+            </a:graphic>
+          </wp:inline>
+        </w:drawing>
+      </w:r>
+    </w:p>
+    <w:p>
+      <w:pPr>
+        <w:pStyle w:val="ListParagraph"/>
+        <w:rPr>
+          <w:sz w:val="28"/>
+        </w:rPr>
+      </w:pPr>
+    </w:p>
+    <w:p>
+      <w:pPr>
+        <w:pStyle w:val="ListParagraph"/>
+        <w:jc w:val="center"/>
+        <w:rPr>
+          <w:sz w:val="28"/>
+        </w:rPr>
+      </w:pPr>
+    </w:p>
+    <w:p>
+      <w:pPr>
+        <w:pStyle w:val="ListParagraph"/>
+        <w:jc w:val="center"/>
+        <w:rPr>
+          <w:sz w:val="28"/>
+        </w:rPr>
+      </w:pPr>
+      <w:bookmarkStart w:id="0" w:name="_GoBack"/>
+      <w:bookmarkEnd w:id="0"/>
+      <w:r>
+        <w:rPr>
+          <w:sz w:val="28"/>
+        </w:rPr>
+        <w:t>Process flow</w:t>
+      </w:r>
     </w:p>
     <w:p>
       <w:pPr>
@@ -785,7 +1061,7 @@
               </wp:anchor>
             </w:drawing>
           </mc:Choice>
-          <mc:Fallback>
+          <mc:Fallback xmlns:w16cid="http://schemas.microsoft.com/office/word/2016/wordml/cid" xmlns:am3d="http://schemas.microsoft.com/office/drawing/2017/model3d" xmlns:aink="http://schemas.microsoft.com/office/drawing/2016/ink" xmlns:cx8="http://schemas.microsoft.com/office/drawing/2016/5/14/chartex" xmlns:cx7="http://schemas.microsoft.com/office/drawing/2016/5/13/chartex" xmlns:cx6="http://schemas.microsoft.com/office/drawing/2016/5/12/chartex" xmlns:cx5="http://schemas.microsoft.com/office/drawing/2016/5/11/chartex" xmlns:cx4="http://schemas.microsoft.com/office/drawing/2016/5/10/chartex" xmlns:cx3="http://schemas.microsoft.com/office/drawing/2016/5/9/chartex" xmlns:cx2="http://schemas.microsoft.com/office/drawing/2015/10/21/chartex">
             <w:pict>
               <v:shapetype w14:anchorId="7F19547E" id="_x0000_t32" coordsize="21600,21600" o:spt="32" o:oned="t" path="m,l21600,21600e" filled="f">
                 <v:path arrowok="t" fillok="f" o:connecttype="none"/>
@@ -980,7 +1256,7 @@
               </wp:anchor>
             </w:drawing>
           </mc:Choice>
-          <mc:Fallback>
+          <mc:Fallback xmlns:w16cid="http://schemas.microsoft.com/office/word/2016/wordml/cid" xmlns:am3d="http://schemas.microsoft.com/office/drawing/2017/model3d" xmlns:aink="http://schemas.microsoft.com/office/drawing/2016/ink" xmlns:cx8="http://schemas.microsoft.com/office/drawing/2016/5/14/chartex" xmlns:cx7="http://schemas.microsoft.com/office/drawing/2016/5/13/chartex" xmlns:cx6="http://schemas.microsoft.com/office/drawing/2016/5/12/chartex" xmlns:cx5="http://schemas.microsoft.com/office/drawing/2016/5/11/chartex" xmlns:cx4="http://schemas.microsoft.com/office/drawing/2016/5/10/chartex" xmlns:cx3="http://schemas.microsoft.com/office/drawing/2016/5/9/chartex" xmlns:cx2="http://schemas.microsoft.com/office/drawing/2015/10/21/chartex">
             <w:pict>
               <v:shape w14:anchorId="2C553E88" id="Straight Arrow Connector 10" o:spid="_x0000_s1026" type="#_x0000_t32" style="position:absolute;margin-left:218.3pt;margin-top:12.55pt;width:.4pt;height:23.1pt;flip:x y;z-index:251669504;visibility:visible;mso-wrap-style:square;mso-wrap-distance-left:9pt;mso-wrap-distance-top:0;mso-wrap-distance-right:9pt;mso-wrap-distance-bottom:0;mso-position-horizontal:absolute;mso-position-horizontal-relative:text;mso-position-vertical:absolute;mso-position-vertical-relative:text" o:gfxdata="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" strokecolor="#4472c4 [3204]" strokeweight=".5pt">
                 <v:stroke startarrow="block" endarrow="block" joinstyle="miter"/>
@@ -1056,7 +1332,7 @@
               </wp:anchor>
             </w:drawing>
           </mc:Choice>
-          <mc:Fallback>
+          <mc:Fallback xmlns:w16cid="http://schemas.microsoft.com/office/word/2016/wordml/cid" xmlns:am3d="http://schemas.microsoft.com/office/drawing/2017/model3d" xmlns:aink="http://schemas.microsoft.com/office/drawing/2016/ink" xmlns:cx8="http://schemas.microsoft.com/office/drawing/2016/5/14/chartex" xmlns:cx7="http://schemas.microsoft.com/office/drawing/2016/5/13/chartex" xmlns:cx6="http://schemas.microsoft.com/office/drawing/2016/5/12/chartex" xmlns:cx5="http://schemas.microsoft.com/office/drawing/2016/5/11/chartex" xmlns:cx4="http://schemas.microsoft.com/office/drawing/2016/5/10/chartex" xmlns:cx3="http://schemas.microsoft.com/office/drawing/2016/5/9/chartex" xmlns:cx2="http://schemas.microsoft.com/office/drawing/2015/10/21/chartex">
             <w:pict>
               <v:shape w14:anchorId="184D4740" id="Straight Arrow Connector 16" o:spid="_x0000_s1026" type="#_x0000_t32" style="position:absolute;margin-left:264.1pt;margin-top:22.35pt;width:33.1pt;height:0;z-index:251675648;visibility:visible;mso-wrap-style:square;mso-wrap-distance-left:9pt;mso-wrap-distance-top:0;mso-wrap-distance-right:9pt;mso-wrap-distance-bottom:0;mso-position-horizontal:absolute;mso-position-horizontal-relative:text;mso-position-vertical:absolute;mso-position-vertical-relative:text" o:gfxdata="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" strokecolor="#4472c4 [3204]" strokeweight=".5pt">
                 <v:stroke startarrow="block" endarrow="block" joinstyle="miter"/>
@@ -1346,7 +1622,7 @@
               </wp:anchor>
             </w:drawing>
           </mc:Choice>
-          <mc:Fallback>
+          <mc:Fallback xmlns:w16cid="http://schemas.microsoft.com/office/word/2016/wordml/cid" xmlns:am3d="http://schemas.microsoft.com/office/drawing/2017/model3d" xmlns:aink="http://schemas.microsoft.com/office/drawing/2016/ink" xmlns:cx8="http://schemas.microsoft.com/office/drawing/2016/5/14/chartex" xmlns:cx7="http://schemas.microsoft.com/office/drawing/2016/5/13/chartex" xmlns:cx6="http://schemas.microsoft.com/office/drawing/2016/5/12/chartex" xmlns:cx5="http://schemas.microsoft.com/office/drawing/2016/5/11/chartex" xmlns:cx4="http://schemas.microsoft.com/office/drawing/2016/5/10/chartex" xmlns:cx3="http://schemas.microsoft.com/office/drawing/2016/5/9/chartex" xmlns:cx2="http://schemas.microsoft.com/office/drawing/2015/10/21/chartex">
             <w:pict>
               <v:shape w14:anchorId="490F42F8" id="Straight Arrow Connector 13" o:spid="_x0000_s1026" type="#_x0000_t32" style="position:absolute;margin-left:221.8pt;margin-top:11.65pt;width:83.55pt;height:32.35pt;z-index:251672576;visibility:visible;mso-wrap-style:square;mso-wrap-distance-left:9pt;mso-wrap-distance-top:0;mso-wrap-distance-right:9pt;mso-wrap-distance-bottom:0;mso-position-horizontal:absolute;mso-position-horizontal-relative:text;mso-position-vertical:absolute;mso-position-vertical-relative:text" o:gfxdata="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" strokecolor="#4472c4 [3204]" strokeweight=".5pt">
                 <v:stroke startarrow="block" endarrow="block" joinstyle="miter"/>
@@ -1414,7 +1690,7 @@
               </wp:anchor>
             </w:drawing>
           </mc:Choice>
-          <mc:Fallback>
+          <mc:Fallback xmlns:w16cid="http://schemas.microsoft.com/office/word/2016/wordml/cid" xmlns:am3d="http://schemas.microsoft.com/office/drawing/2017/model3d" xmlns:aink="http://schemas.microsoft.com/office/drawing/2016/ink" xmlns:cx8="http://schemas.microsoft.com/office/drawing/2016/5/14/chartex" xmlns:cx7="http://schemas.microsoft.com/office/drawing/2016/5/13/chartex" xmlns:cx6="http://schemas.microsoft.com/office/drawing/2016/5/12/chartex" xmlns:cx5="http://schemas.microsoft.com/office/drawing/2016/5/11/chartex" xmlns:cx4="http://schemas.microsoft.com/office/drawing/2016/5/10/chartex" xmlns:cx3="http://schemas.microsoft.com/office/drawing/2016/5/9/chartex" xmlns:cx2="http://schemas.microsoft.com/office/drawing/2015/10/21/chartex">
             <w:pict>
               <v:shape w14:anchorId="1B4B4E61" id="Straight Arrow Connector 12" o:spid="_x0000_s1026" type="#_x0000_t32" style="position:absolute;margin-left:219.1pt;margin-top:11.65pt;width:.75pt;height:32.75pt;z-index:251671552;visibility:visible;mso-wrap-style:square;mso-wrap-distance-left:9pt;mso-wrap-distance-top:0;mso-wrap-distance-right:9pt;mso-wrap-distance-bottom:0;mso-position-horizontal:absolute;mso-position-horizontal-relative:text;mso-position-vertical:absolute;mso-position-vertical-relative:text" o:gfxdata="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" strokecolor="#4472c4 [3204]" strokeweight=".5pt">
                 <v:stroke startarrow="block" endarrow="block" joinstyle="miter"/>
@@ -1482,7 +1758,7 @@
               </wp:anchor>
             </w:drawing>
           </mc:Choice>
-          <mc:Fallback>
+          <mc:Fallback xmlns:w16cid="http://schemas.microsoft.com/office/word/2016/wordml/cid" xmlns:am3d="http://schemas.microsoft.com/office/drawing/2017/model3d" xmlns:aink="http://schemas.microsoft.com/office/drawing/2016/ink" xmlns:cx8="http://schemas.microsoft.com/office/drawing/2016/5/14/chartex" xmlns:cx7="http://schemas.microsoft.com/office/drawing/2016/5/13/chartex" xmlns:cx6="http://schemas.microsoft.com/office/drawing/2016/5/12/chartex" xmlns:cx5="http://schemas.microsoft.com/office/drawing/2016/5/11/chartex" xmlns:cx4="http://schemas.microsoft.com/office/drawing/2016/5/10/chartex" xmlns:cx3="http://schemas.microsoft.com/office/drawing/2016/5/9/chartex" xmlns:cx2="http://schemas.microsoft.com/office/drawing/2015/10/21/chartex">
             <w:pict>
               <v:shape w14:anchorId="3FD59A0C" id="Straight Arrow Connector 11" o:spid="_x0000_s1026" type="#_x0000_t32" style="position:absolute;margin-left:143.6pt;margin-top:10.1pt;width:74.3pt;height:32.35pt;flip:x;z-index:251670528;visibility:visible;mso-wrap-style:square;mso-wrap-distance-left:9pt;mso-wrap-distance-top:0;mso-wrap-distance-right:9pt;mso-wrap-distance-bottom:0;mso-position-horizontal:absolute;mso-position-horizontal-relative:text;mso-position-vertical:absolute;mso-position-vertical-relative:text" o:gfxdata="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" strokecolor="#4472c4 [3204]" strokeweight=".5pt">
                 <v:stroke startarrow="block" endarrow="block" joinstyle="miter"/>
@@ -1561,7 +1837,7 @@
               </wp:anchor>
             </w:drawing>
           </mc:Choice>
-          <mc:Fallback>
+          <mc:Fallback xmlns:w16cid="http://schemas.microsoft.com/office/word/2016/wordml/cid" xmlns:am3d="http://schemas.microsoft.com/office/drawing/2017/model3d" xmlns:aink="http://schemas.microsoft.com/office/drawing/2016/ink" xmlns:cx8="http://schemas.microsoft.com/office/drawing/2016/5/14/chartex" xmlns:cx7="http://schemas.microsoft.com/office/drawing/2016/5/13/chartex" xmlns:cx6="http://schemas.microsoft.com/office/drawing/2016/5/12/chartex" xmlns:cx5="http://schemas.microsoft.com/office/drawing/2016/5/11/chartex" xmlns:cx4="http://schemas.microsoft.com/office/drawing/2016/5/10/chartex" xmlns:cx3="http://schemas.microsoft.com/office/drawing/2016/5/9/chartex" xmlns:cx2="http://schemas.microsoft.com/office/drawing/2015/10/21/chartex">
             <w:pict>
               <v:shapetype w14:anchorId="186E80F0" id="_x0000_t132" coordsize="21600,21600" o:spt="132" path="m10800,qx,3391l,18209qy10800,21600,21600,18209l21600,3391qy10800,xem,3391nfqy10800,6782,21600,3391e">
                 <v:path o:extrusionok="f" gradientshapeok="t" o:connecttype="custom" o:connectlocs="10800,6782;10800,0;0,10800;10800,21600;21600,10800" o:connectangles="270,270,180,90,0" textboxrect="0,6782,21600,18209"/>
@@ -1635,7 +1911,7 @@
               </wp:anchor>
             </w:drawing>
           </mc:Choice>
-          <mc:Fallback>
+          <mc:Fallback xmlns:w16cid="http://schemas.microsoft.com/office/word/2016/wordml/cid" xmlns:am3d="http://schemas.microsoft.com/office/drawing/2017/model3d" xmlns:aink="http://schemas.microsoft.com/office/drawing/2016/ink" xmlns:cx8="http://schemas.microsoft.com/office/drawing/2016/5/14/chartex" xmlns:cx7="http://schemas.microsoft.com/office/drawing/2016/5/13/chartex" xmlns:cx6="http://schemas.microsoft.com/office/drawing/2016/5/12/chartex" xmlns:cx5="http://schemas.microsoft.com/office/drawing/2016/5/11/chartex" xmlns:cx4="http://schemas.microsoft.com/office/drawing/2016/5/10/chartex" xmlns:cx3="http://schemas.microsoft.com/office/drawing/2016/5/9/chartex" xmlns:cx2="http://schemas.microsoft.com/office/drawing/2015/10/21/chartex">
             <w:pict>
               <v:shape w14:anchorId="2C57C26D" id="Flowchart: Magnetic Disk 5" o:spid="_x0000_s1026" type="#_x0000_t132" style="position:absolute;margin-left:197.85pt;margin-top:17.1pt;width:46.2pt;height:26.55pt;z-index:251663360;visibility:visible;mso-wrap-style:square;mso-wrap-distance-left:9pt;mso-wrap-distance-top:0;mso-wrap-distance-right:9pt;mso-wrap-distance-bottom:0;mso-position-horizontal:absolute;mso-position-horizontal-relative:text;mso-position-vertical:absolute;mso-position-vertical-relative:text;v-text-anchor:middle" o:gfxdata="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" fillcolor="#4472c4 [3204]" strokecolor="#1f3763 [1604]" strokeweight="1pt">
                 <v:stroke joinstyle="miter"/>
@@ -1706,7 +1982,7 @@
               </wp:anchor>
             </w:drawing>
           </mc:Choice>
-          <mc:Fallback>
+          <mc:Fallback xmlns:w16cid="http://schemas.microsoft.com/office/word/2016/wordml/cid" xmlns:am3d="http://schemas.microsoft.com/office/drawing/2017/model3d" xmlns:aink="http://schemas.microsoft.com/office/drawing/2016/ink" xmlns:cx8="http://schemas.microsoft.com/office/drawing/2016/5/14/chartex" xmlns:cx7="http://schemas.microsoft.com/office/drawing/2016/5/13/chartex" xmlns:cx6="http://schemas.microsoft.com/office/drawing/2016/5/12/chartex" xmlns:cx5="http://schemas.microsoft.com/office/drawing/2016/5/11/chartex" xmlns:cx4="http://schemas.microsoft.com/office/drawing/2016/5/10/chartex" xmlns:cx3="http://schemas.microsoft.com/office/drawing/2016/5/9/chartex" xmlns:cx2="http://schemas.microsoft.com/office/drawing/2015/10/21/chartex">
             <w:pict>
               <v:shape w14:anchorId="6CC6C497" id="Flowchart: Magnetic Disk 6" o:spid="_x0000_s1026" type="#_x0000_t132" style="position:absolute;margin-left:119.35pt;margin-top:17.65pt;width:46.2pt;height:26.55pt;z-index:251665408;visibility:visible;mso-wrap-style:square;mso-wrap-distance-left:9pt;mso-wrap-distance-top:0;mso-wrap-distance-right:9pt;mso-wrap-distance-bottom:0;mso-position-horizontal:absolute;mso-position-horizontal-relative:text;mso-position-vertical:absolute;mso-position-vertical-relative:text;v-text-anchor:middle" o:gfxdata="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" fillcolor="#4472c4 [3204]" strokecolor="#1f3763 [1604]" strokeweight="1pt">
                 <v:stroke joinstyle="miter"/>
@@ -1731,6 +2007,117 @@
     </w:p>
     <w:p>
       <w:pPr>
+        <w:jc w:val="center"/>
+        <w:rPr>
+          <w:sz w:val="28"/>
+        </w:rPr>
+      </w:pPr>
+      <w:r>
+        <w:rPr>
+          <w:sz w:val="28"/>
+        </w:rPr>
+        <w:lastRenderedPageBreak/>
+        <w:t>Class</w:t>
+      </w:r>
+      <w:r>
+        <w:rPr>
+          <w:sz w:val="28"/>
+        </w:rPr>
+        <w:t xml:space="preserve"> diagram</w:t>
+      </w:r>
+    </w:p>
+    <w:p>
+      <w:pPr>
+        <w:rPr>
+          <w:sz w:val="28"/>
+        </w:rPr>
+      </w:pPr>
+      <w:r>
+        <w:rPr>
+          <w:noProof/>
+          <w:sz w:val="28"/>
+        </w:rPr>
+        <w:drawing>
+          <wp:inline distT="0" distB="0" distL="0" distR="0">
+            <wp:extent cx="5943600" cy="7146447"/>
+            <wp:effectExtent l="0" t="0" r="0" b="0"/>
+            <wp:docPr id="14" name="Picture 14" descr="C:\Users\M1045447\Desktop\id issuance\classdiagrams\cephclass.gif"/>
+            <wp:cNvGraphicFramePr>
+              <a:graphicFrameLocks xmlns:a="http://schemas.openxmlformats.org/drawingml/2006/main" noChangeAspect="1"/>
+            </wp:cNvGraphicFramePr>
+            <a:graphic xmlns:a="http://schemas.openxmlformats.org/drawingml/2006/main">
+              <a:graphicData uri="http://schemas.openxmlformats.org/drawingml/2006/picture">
+                <pic:pic xmlns:pic="http://schemas.openxmlformats.org/drawingml/2006/picture">
+                  <pic:nvPicPr>
+                    <pic:cNvPr id="0" name="Picture 3" descr="C:\Users\M1045447\Desktop\id issuance\classdiagrams\cephclass.gif"/>
+                    <pic:cNvPicPr>
+                      <a:picLocks noChangeAspect="1" noChangeArrowheads="1"/>
+                    </pic:cNvPicPr>
+                  </pic:nvPicPr>
+                  <pic:blipFill>
+                    <a:blip r:embed="rId8">
+                      <a:extLst>
+                        <a:ext uri="{28A0092B-C50C-407E-A947-70E740481C1C}">
+                          <a14:useLocalDpi xmlns:a14="http://schemas.microsoft.com/office/drawing/2010/main" val="0"/>
+                        </a:ext>
+                      </a:extLst>
+                    </a:blip>
+                    <a:srcRect/>
+                    <a:stretch>
+                      <a:fillRect/>
+                    </a:stretch>
+                  </pic:blipFill>
+                  <pic:spPr bwMode="auto">
+                    <a:xfrm>
+                      <a:off x="0" y="0"/>
+                      <a:ext cx="5943600" cy="7146447"/>
+                    </a:xfrm>
+                    <a:prstGeom prst="rect">
+                      <a:avLst/>
+                    </a:prstGeom>
+                    <a:noFill/>
+                    <a:ln>
+                      <a:noFill/>
+                    </a:ln>
+                  </pic:spPr>
+                </pic:pic>
+              </a:graphicData>
+            </a:graphic>
+          </wp:inline>
+        </w:drawing>
+      </w:r>
+    </w:p>
+    <w:p>
+      <w:pPr>
+        <w:rPr>
+          <w:sz w:val="28"/>
+        </w:rPr>
+      </w:pPr>
+    </w:p>
+    <w:p>
+      <w:pPr>
+        <w:rPr>
+          <w:sz w:val="28"/>
+        </w:rPr>
+      </w:pPr>
+    </w:p>
+    <w:p>
+      <w:pPr>
+        <w:jc w:val="center"/>
+        <w:rPr>
+          <w:sz w:val="28"/>
+        </w:rPr>
+      </w:pPr>
+      <w:r>
+        <w:rPr>
+          <w:sz w:val="28"/>
+        </w:rPr>
+        <w:lastRenderedPageBreak/>
+        <w:t>Sequence Diagram</w:t>
+      </w:r>
+    </w:p>
+    <w:p>
+      <w:pPr>
         <w:ind w:left="360"/>
         <w:rPr>
           <w:sz w:val="28"/>
@@ -1738,54 +2125,57 @@
       </w:pPr>
       <w:r>
         <w:rPr>
-          <w:sz w:val="28"/>
-        </w:rPr>
-        <w:lastRenderedPageBreak/>
-        <w:t>&lt;&lt;Class diagram&gt;&gt;</w:t>
-      </w:r>
-    </w:p>
-    <w:p>
-      <w:pPr>
-        <w:ind w:left="360"/>
-        <w:rPr>
-          <w:sz w:val="28"/>
-        </w:rPr>
-      </w:pPr>
-      <w:r>
-        <w:rPr>
-          <w:sz w:val="28"/>
-        </w:rPr>
-        <w:t>Class diagram depicting the interface and the adapter classes</w:t>
-      </w:r>
-      <w:bookmarkStart w:id="0" w:name="_GoBack"/>
-      <w:bookmarkEnd w:id="0"/>
-    </w:p>
-    <w:p>
-      <w:pPr>
-        <w:ind w:left="360"/>
-        <w:rPr>
-          <w:sz w:val="28"/>
-        </w:rPr>
-      </w:pPr>
-      <w:r>
-        <w:rPr>
-          <w:sz w:val="28"/>
-        </w:rPr>
-        <w:t>&lt;&lt;Sequence diagram&gt;&gt;</w:t>
-      </w:r>
-    </w:p>
-    <w:p>
-      <w:pPr>
-        <w:ind w:left="360"/>
-        <w:rPr>
-          <w:sz w:val="28"/>
-        </w:rPr>
-      </w:pPr>
-      <w:r>
-        <w:rPr>
-          <w:sz w:val="28"/>
-        </w:rPr>
-        <w:t>Sequence diagram for store and retrieve flows</w:t>
+          <w:noProof/>
+          <w:sz w:val="28"/>
+        </w:rPr>
+        <w:drawing>
+          <wp:inline distT="0" distB="0" distL="0" distR="0">
+            <wp:extent cx="5832282" cy="7680960"/>
+            <wp:effectExtent l="0" t="0" r="0" b="0"/>
+            <wp:docPr id="17" name="Picture 17" descr="C:\Users\M1045447\Desktop\id issuance\seq\cephSeq.gif"/>
+            <wp:cNvGraphicFramePr>
+              <a:graphicFrameLocks xmlns:a="http://schemas.openxmlformats.org/drawingml/2006/main" noChangeAspect="1"/>
+            </wp:cNvGraphicFramePr>
+            <a:graphic xmlns:a="http://schemas.openxmlformats.org/drawingml/2006/main">
+              <a:graphicData uri="http://schemas.openxmlformats.org/drawingml/2006/picture">
+                <pic:pic xmlns:pic="http://schemas.openxmlformats.org/drawingml/2006/picture">
+                  <pic:nvPicPr>
+                    <pic:cNvPr id="0" name="Picture 4" descr="C:\Users\M1045447\Desktop\id issuance\seq\cephSeq.gif"/>
+                    <pic:cNvPicPr>
+                      <a:picLocks noChangeAspect="1" noChangeArrowheads="1"/>
+                    </pic:cNvPicPr>
+                  </pic:nvPicPr>
+                  <pic:blipFill>
+                    <a:blip r:embed="rId9">
+                      <a:extLst>
+                        <a:ext uri="{28A0092B-C50C-407E-A947-70E740481C1C}">
+                          <a14:useLocalDpi xmlns:a14="http://schemas.microsoft.com/office/drawing/2010/main" val="0"/>
+                        </a:ext>
+                      </a:extLst>
+                    </a:blip>
+                    <a:srcRect/>
+                    <a:stretch>
+                      <a:fillRect/>
+                    </a:stretch>
+                  </pic:blipFill>
+                  <pic:spPr bwMode="auto">
+                    <a:xfrm>
+                      <a:off x="0" y="0"/>
+                      <a:ext cx="5835725" cy="7685495"/>
+                    </a:xfrm>
+                    <a:prstGeom prst="rect">
+                      <a:avLst/>
+                    </a:prstGeom>
+                    <a:noFill/>
+                    <a:ln>
+                      <a:noFill/>
+                    </a:ln>
+                  </pic:spPr>
+                </pic:pic>
+              </a:graphicData>
+            </a:graphic>
+          </wp:inline>
+        </w:drawing>
       </w:r>
     </w:p>
     <w:sectPr>
@@ -1799,7 +2189,7 @@
 </file>
 
 <file path=word/endnotes.xml><?xml version="1.0" encoding="utf-8"?>
-<w:endnotes xmlns:wpc="http://schemas.microsoft.com/office/word/2010/wordprocessingCanvas" xmlns:cx="http://schemas.microsoft.com/office/drawing/2014/chartex" xmlns:cx1="http://schemas.microsoft.com/office/drawing/2015/9/8/chartex" xmlns:cx2="http://schemas.microsoft.com/office/drawing/2015/10/21/chartex" xmlns:cx3="http://schemas.microsoft.com/office/drawing/2016/5/9/chartex" xmlns:cx4="http://schemas.microsoft.com/office/drawing/2016/5/10/chartex" xmlns:cx5="http://schemas.microsoft.com/office/drawing/2016/5/11/chartex" xmlns:cx6="http://schemas.microsoft.com/office/drawing/2016/5/12/chartex" xmlns:cx7="http://schemas.microsoft.com/office/drawing/2016/5/13/chartex" xmlns:cx8="http://schemas.microsoft.com/office/drawing/2016/5/14/chartex" xmlns:mc="http://schemas.openxmlformats.org/markup-compatibility/2006" xmlns:aink="http://schemas.microsoft.com/office/drawing/2016/ink" xmlns:am3d="http://schemas.microsoft.com/office/drawing/2017/model3d" xmlns:o="urn:schemas-microsoft-com:office:office" xmlns:r="http://schemas.openxmlformats.org/officeDocument/2006/relationships" xmlns:m="http://schemas.openxmlformats.org/officeDocument/2006/math" xmlns:v="urn:schemas-microsoft-com:vml" xmlns:wp14="http://schemas.microsoft.com/office/word/2010/wordprocessingDrawing" xmlns:wp="http://schemas.openxmlformats.org/drawingml/2006/wordprocessingDrawing" xmlns:w10="urn:schemas-microsoft-com:office:word" xmlns:w="http://schemas.openxmlformats.org/wordprocessingml/2006/main" xmlns:w14="http://schemas.microsoft.com/office/word/2010/wordml" xmlns:w15="http://schemas.microsoft.com/office/word/2012/wordml" xmlns:w16cid="http://schemas.microsoft.com/office/word/2016/wordml/cid" xmlns:w16se="http://schemas.microsoft.com/office/word/2015/wordml/symex" xmlns:wpg="http://schemas.microsoft.com/office/word/2010/wordprocessingGroup" xmlns:wpi="http://schemas.microsoft.com/office/word/2010/wordprocessingInk" xmlns:wne="http://schemas.microsoft.com/office/word/2006/wordml" xmlns:wps="http://schemas.microsoft.com/office/word/2010/wordprocessingShape" mc:Ignorable="w14 w15 w16se w16cid wp14">
+<w:endnotes xmlns:wpc="http://schemas.microsoft.com/office/word/2010/wordprocessingCanvas" xmlns:cx="http://schemas.microsoft.com/office/drawing/2014/chartex" xmlns:cx1="http://schemas.microsoft.com/office/drawing/2015/9/8/chartex" xmlns:mc="http://schemas.openxmlformats.org/markup-compatibility/2006" xmlns:o="urn:schemas-microsoft-com:office:office" xmlns:r="http://schemas.openxmlformats.org/officeDocument/2006/relationships" xmlns:m="http://schemas.openxmlformats.org/officeDocument/2006/math" xmlns:v="urn:schemas-microsoft-com:vml" xmlns:wp14="http://schemas.microsoft.com/office/word/2010/wordprocessingDrawing" xmlns:wp="http://schemas.openxmlformats.org/drawingml/2006/wordprocessingDrawing" xmlns:w10="urn:schemas-microsoft-com:office:word" xmlns:w="http://schemas.openxmlformats.org/wordprocessingml/2006/main" xmlns:w14="http://schemas.microsoft.com/office/word/2010/wordml" xmlns:w15="http://schemas.microsoft.com/office/word/2012/wordml" xmlns:w16se="http://schemas.microsoft.com/office/word/2015/wordml/symex" xmlns:wpg="http://schemas.microsoft.com/office/word/2010/wordprocessingGroup" xmlns:wpi="http://schemas.microsoft.com/office/word/2010/wordprocessingInk" xmlns:wne="http://schemas.microsoft.com/office/word/2006/wordml" xmlns:wps="http://schemas.microsoft.com/office/word/2010/wordprocessingShape" mc:Ignorable="w14 w15 w16se wp14">
   <w:endnote w:type="separator" w:id="-1">
     <w:p>
       <w:pPr>
@@ -1824,7 +2214,7 @@
 </file>
 
 <file path=word/footnotes.xml><?xml version="1.0" encoding="utf-8"?>
-<w:footnotes xmlns:wpc="http://schemas.microsoft.com/office/word/2010/wordprocessingCanvas" xmlns:cx="http://schemas.microsoft.com/office/drawing/2014/chartex" xmlns:cx1="http://schemas.microsoft.com/office/drawing/2015/9/8/chartex" xmlns:cx2="http://schemas.microsoft.com/office/drawing/2015/10/21/chartex" xmlns:cx3="http://schemas.microsoft.com/office/drawing/2016/5/9/chartex" xmlns:cx4="http://schemas.microsoft.com/office/drawing/2016/5/10/chartex" xmlns:cx5="http://schemas.microsoft.com/office/drawing/2016/5/11/chartex" xmlns:cx6="http://schemas.microsoft.com/office/drawing/2016/5/12/chartex" xmlns:cx7="http://schemas.microsoft.com/office/drawing/2016/5/13/chartex" xmlns:cx8="http://schemas.microsoft.com/office/drawing/2016/5/14/chartex" xmlns:mc="http://schemas.openxmlformats.org/markup-compatibility/2006" xmlns:aink="http://schemas.microsoft.com/office/drawing/2016/ink" xmlns:am3d="http://schemas.microsoft.com/office/drawing/2017/model3d" xmlns:o="urn:schemas-microsoft-com:office:office" xmlns:r="http://schemas.openxmlformats.org/officeDocument/2006/relationships" xmlns:m="http://schemas.openxmlformats.org/officeDocument/2006/math" xmlns:v="urn:schemas-microsoft-com:vml" xmlns:wp14="http://schemas.microsoft.com/office/word/2010/wordprocessingDrawing" xmlns:wp="http://schemas.openxmlformats.org/drawingml/2006/wordprocessingDrawing" xmlns:w10="urn:schemas-microsoft-com:office:word" xmlns:w="http://schemas.openxmlformats.org/wordprocessingml/2006/main" xmlns:w14="http://schemas.microsoft.com/office/word/2010/wordml" xmlns:w15="http://schemas.microsoft.com/office/word/2012/wordml" xmlns:w16cid="http://schemas.microsoft.com/office/word/2016/wordml/cid" xmlns:w16se="http://schemas.microsoft.com/office/word/2015/wordml/symex" xmlns:wpg="http://schemas.microsoft.com/office/word/2010/wordprocessingGroup" xmlns:wpi="http://schemas.microsoft.com/office/word/2010/wordprocessingInk" xmlns:wne="http://schemas.microsoft.com/office/word/2006/wordml" xmlns:wps="http://schemas.microsoft.com/office/word/2010/wordprocessingShape" mc:Ignorable="w14 w15 w16se w16cid wp14">
+<w:footnotes xmlns:wpc="http://schemas.microsoft.com/office/word/2010/wordprocessingCanvas" xmlns:cx="http://schemas.microsoft.com/office/drawing/2014/chartex" xmlns:cx1="http://schemas.microsoft.com/office/drawing/2015/9/8/chartex" xmlns:mc="http://schemas.openxmlformats.org/markup-compatibility/2006" xmlns:o="urn:schemas-microsoft-com:office:office" xmlns:r="http://schemas.openxmlformats.org/officeDocument/2006/relationships" xmlns:m="http://schemas.openxmlformats.org/officeDocument/2006/math" xmlns:v="urn:schemas-microsoft-com:vml" xmlns:wp14="http://schemas.microsoft.com/office/word/2010/wordprocessingDrawing" xmlns:wp="http://schemas.openxmlformats.org/drawingml/2006/wordprocessingDrawing" xmlns:w10="urn:schemas-microsoft-com:office:word" xmlns:w="http://schemas.openxmlformats.org/wordprocessingml/2006/main" xmlns:w14="http://schemas.microsoft.com/office/word/2010/wordml" xmlns:w15="http://schemas.microsoft.com/office/word/2012/wordml" xmlns:w16se="http://schemas.microsoft.com/office/word/2015/wordml/symex" xmlns:wpg="http://schemas.microsoft.com/office/word/2010/wordprocessingGroup" xmlns:wpi="http://schemas.microsoft.com/office/word/2010/wordprocessingInk" xmlns:wne="http://schemas.microsoft.com/office/word/2006/wordml" xmlns:wps="http://schemas.microsoft.com/office/word/2010/wordprocessingShape" mc:Ignorable="w14 w15 w16se wp14">
   <w:footnote w:type="separator" w:id="-1">
     <w:p>
       <w:pPr>
@@ -1849,8 +2239,120 @@
 </file>
 
 <file path=word/numbering.xml><?xml version="1.0" encoding="utf-8"?>
-<w:numbering xmlns:wpc="http://schemas.microsoft.com/office/word/2010/wordprocessingCanvas" xmlns:cx="http://schemas.microsoft.com/office/drawing/2014/chartex" xmlns:cx1="http://schemas.microsoft.com/office/drawing/2015/9/8/chartex" xmlns:cx2="http://schemas.microsoft.com/office/drawing/2015/10/21/chartex" xmlns:cx3="http://schemas.microsoft.com/office/drawing/2016/5/9/chartex" xmlns:cx4="http://schemas.microsoft.com/office/drawing/2016/5/10/chartex" xmlns:cx5="http://schemas.microsoft.com/office/drawing/2016/5/11/chartex" xmlns:cx6="http://schemas.microsoft.com/office/drawing/2016/5/12/chartex" xmlns:cx7="http://schemas.microsoft.com/office/drawing/2016/5/13/chartex" xmlns:cx8="http://schemas.microsoft.com/office/drawing/2016/5/14/chartex" xmlns:mc="http://schemas.openxmlformats.org/markup-compatibility/2006" xmlns:aink="http://schemas.microsoft.com/office/drawing/2016/ink" xmlns:am3d="http://schemas.microsoft.com/office/drawing/2017/model3d" xmlns:o="urn:schemas-microsoft-com:office:office" xmlns:r="http://schemas.openxmlformats.org/officeDocument/2006/relationships" xmlns:m="http://schemas.openxmlformats.org/officeDocument/2006/math" xmlns:v="urn:schemas-microsoft-com:vml" xmlns:wp14="http://schemas.microsoft.com/office/word/2010/wordprocessingDrawing" xmlns:wp="http://schemas.openxmlformats.org/drawingml/2006/wordprocessingDrawing" xmlns:w10="urn:schemas-microsoft-com:office:word" xmlns:w="http://schemas.openxmlformats.org/wordprocessingml/2006/main" xmlns:w14="http://schemas.microsoft.com/office/word/2010/wordml" xmlns:w15="http://schemas.microsoft.com/office/word/2012/wordml" xmlns:w16cid="http://schemas.microsoft.com/office/word/2016/wordml/cid" xmlns:w16se="http://schemas.microsoft.com/office/word/2015/wordml/symex" xmlns:wpg="http://schemas.microsoft.com/office/word/2010/wordprocessingGroup" xmlns:wpi="http://schemas.microsoft.com/office/word/2010/wordprocessingInk" xmlns:wne="http://schemas.microsoft.com/office/word/2006/wordml" xmlns:wps="http://schemas.microsoft.com/office/word/2010/wordprocessingShape" mc:Ignorable="w14 w15 w16se w16cid wp14">
+<w:numbering xmlns:wpc="http://schemas.microsoft.com/office/word/2010/wordprocessingCanvas" xmlns:cx="http://schemas.microsoft.com/office/drawing/2014/chartex" xmlns:cx1="http://schemas.microsoft.com/office/drawing/2015/9/8/chartex" xmlns:mc="http://schemas.openxmlformats.org/markup-compatibility/2006" xmlns:o="urn:schemas-microsoft-com:office:office" xmlns:r="http://schemas.openxmlformats.org/officeDocument/2006/relationships" xmlns:m="http://schemas.openxmlformats.org/officeDocument/2006/math" xmlns:v="urn:schemas-microsoft-com:vml" xmlns:wp14="http://schemas.microsoft.com/office/word/2010/wordprocessingDrawing" xmlns:wp="http://schemas.openxmlformats.org/drawingml/2006/wordprocessingDrawing" xmlns:w10="urn:schemas-microsoft-com:office:word" xmlns:w="http://schemas.openxmlformats.org/wordprocessingml/2006/main" xmlns:w14="http://schemas.microsoft.com/office/word/2010/wordml" xmlns:w15="http://schemas.microsoft.com/office/word/2012/wordml" xmlns:w16se="http://schemas.microsoft.com/office/word/2015/wordml/symex" xmlns:wpg="http://schemas.microsoft.com/office/word/2010/wordprocessingGroup" xmlns:wpi="http://schemas.microsoft.com/office/word/2010/wordprocessingInk" xmlns:wne="http://schemas.microsoft.com/office/word/2006/wordml" xmlns:wps="http://schemas.microsoft.com/office/word/2010/wordprocessingShape" mc:Ignorable="w14 w15 w16se wp14">
   <w:abstractNum w:abstractNumId="0" w15:restartNumberingAfterBreak="0">
+    <w:nsid w:val="0B8058E3"/>
+    <w:multiLevelType w:val="hybridMultilevel"/>
+    <w:tmpl w:val="24E82FD6"/>
+    <w:lvl w:ilvl="0" w:tplc="661011EE">
+      <w:numFmt w:val="bullet"/>
+      <w:lvlText w:val="-"/>
+      <w:lvlJc w:val="left"/>
+      <w:pPr>
+        <w:ind w:left="1080" w:hanging="360"/>
+      </w:pPr>
+      <w:rPr>
+        <w:rFonts w:ascii="Calibri" w:eastAsiaTheme="minorHAnsi" w:hAnsi="Calibri" w:cs="Calibri" w:hint="default"/>
+      </w:rPr>
+    </w:lvl>
+    <w:lvl w:ilvl="1" w:tplc="04090003" w:tentative="1">
+      <w:start w:val="1"/>
+      <w:numFmt w:val="bullet"/>
+      <w:lvlText w:val="o"/>
+      <w:lvlJc w:val="left"/>
+      <w:pPr>
+        <w:ind w:left="1800" w:hanging="360"/>
+      </w:pPr>
+      <w:rPr>
+        <w:rFonts w:ascii="Courier New" w:hAnsi="Courier New" w:cs="Courier New" w:hint="default"/>
+      </w:rPr>
+    </w:lvl>
+    <w:lvl w:ilvl="2" w:tplc="04090005" w:tentative="1">
+      <w:start w:val="1"/>
+      <w:numFmt w:val="bullet"/>
+      <w:lvlText w:val=""/>
+      <w:lvlJc w:val="left"/>
+      <w:pPr>
+        <w:ind w:left="2520" w:hanging="360"/>
+      </w:pPr>
+      <w:rPr>
+        <w:rFonts w:ascii="Wingdings" w:hAnsi="Wingdings" w:hint="default"/>
+      </w:rPr>
+    </w:lvl>
+    <w:lvl w:ilvl="3" w:tplc="04090001" w:tentative="1">
+      <w:start w:val="1"/>
+      <w:numFmt w:val="bullet"/>
+      <w:lvlText w:val=""/>
+      <w:lvlJc w:val="left"/>
+      <w:pPr>
+        <w:ind w:left="3240" w:hanging="360"/>
+      </w:pPr>
+      <w:rPr>
+        <w:rFonts w:ascii="Symbol" w:hAnsi="Symbol" w:hint="default"/>
+      </w:rPr>
+    </w:lvl>
+    <w:lvl w:ilvl="4" w:tplc="04090003" w:tentative="1">
+      <w:start w:val="1"/>
+      <w:numFmt w:val="bullet"/>
+      <w:lvlText w:val="o"/>
+      <w:lvlJc w:val="left"/>
+      <w:pPr>
+        <w:ind w:left="3960" w:hanging="360"/>
+      </w:pPr>
+      <w:rPr>
+        <w:rFonts w:ascii="Courier New" w:hAnsi="Courier New" w:cs="Courier New" w:hint="default"/>
+      </w:rPr>
+    </w:lvl>
+    <w:lvl w:ilvl="5" w:tplc="04090005" w:tentative="1">
+      <w:start w:val="1"/>
+      <w:numFmt w:val="bullet"/>
+      <w:lvlText w:val=""/>
+      <w:lvlJc w:val="left"/>
+      <w:pPr>
+        <w:ind w:left="4680" w:hanging="360"/>
+      </w:pPr>
+      <w:rPr>
+        <w:rFonts w:ascii="Wingdings" w:hAnsi="Wingdings" w:hint="default"/>
+      </w:rPr>
+    </w:lvl>
+    <w:lvl w:ilvl="6" w:tplc="04090001" w:tentative="1">
+      <w:start w:val="1"/>
+      <w:numFmt w:val="bullet"/>
+      <w:lvlText w:val=""/>
+      <w:lvlJc w:val="left"/>
+      <w:pPr>
+        <w:ind w:left="5400" w:hanging="360"/>
+      </w:pPr>
+      <w:rPr>
+        <w:rFonts w:ascii="Symbol" w:hAnsi="Symbol" w:hint="default"/>
+      </w:rPr>
+    </w:lvl>
+    <w:lvl w:ilvl="7" w:tplc="04090003" w:tentative="1">
+      <w:start w:val="1"/>
+      <w:numFmt w:val="bullet"/>
+      <w:lvlText w:val="o"/>
+      <w:lvlJc w:val="left"/>
+      <w:pPr>
+        <w:ind w:left="6120" w:hanging="360"/>
+      </w:pPr>
+      <w:rPr>
+        <w:rFonts w:ascii="Courier New" w:hAnsi="Courier New" w:cs="Courier New" w:hint="default"/>
+      </w:rPr>
+    </w:lvl>
+    <w:lvl w:ilvl="8" w:tplc="04090005" w:tentative="1">
+      <w:start w:val="1"/>
+      <w:numFmt w:val="bullet"/>
+      <w:lvlText w:val=""/>
+      <w:lvlJc w:val="left"/>
+      <w:pPr>
+        <w:ind w:left="6840" w:hanging="360"/>
+      </w:pPr>
+      <w:rPr>
+        <w:rFonts w:ascii="Wingdings" w:hAnsi="Wingdings" w:hint="default"/>
+      </w:rPr>
+    </w:lvl>
+  </w:abstractNum>
+  <w:abstractNum w:abstractNumId="1" w15:restartNumberingAfterBreak="0">
     <w:nsid w:val="6F881694"/>
     <w:multiLevelType w:val="hybridMultilevel"/>
     <w:tmpl w:val="981CDADA"/>
@@ -1963,13 +2465,16 @@
     </w:lvl>
   </w:abstractNum>
   <w:num w:numId="1">
+    <w:abstractNumId w:val="1"/>
+  </w:num>
+  <w:num w:numId="2">
     <w:abstractNumId w:val="0"/>
   </w:num>
 </w:numbering>
 </file>
 
 <file path=word/styles.xml><?xml version="1.0" encoding="utf-8"?>
-<w:styles xmlns:mc="http://schemas.openxmlformats.org/markup-compatibility/2006" xmlns:r="http://schemas.openxmlformats.org/officeDocument/2006/relationships" xmlns:w="http://schemas.openxmlformats.org/wordprocessingml/2006/main" xmlns:w14="http://schemas.microsoft.com/office/word/2010/wordml" xmlns:w15="http://schemas.microsoft.com/office/word/2012/wordml" xmlns:w16cid="http://schemas.microsoft.com/office/word/2016/wordml/cid" xmlns:w16se="http://schemas.microsoft.com/office/word/2015/wordml/symex" mc:Ignorable="w14 w15 w16se w16cid">
+<w:styles xmlns:mc="http://schemas.openxmlformats.org/markup-compatibility/2006" xmlns:r="http://schemas.openxmlformats.org/officeDocument/2006/relationships" xmlns:w="http://schemas.openxmlformats.org/wordprocessingml/2006/main" xmlns:w14="http://schemas.microsoft.com/office/word/2010/wordml" xmlns:w15="http://schemas.microsoft.com/office/word/2012/wordml" xmlns:w16se="http://schemas.microsoft.com/office/word/2015/wordml/symex" mc:Ignorable="w14 w15 w16se">
   <w:docDefaults>
     <w:rPrDefault>
       <w:rPr>
@@ -1985,7 +2490,7 @@
       </w:pPr>
     </w:pPrDefault>
   </w:docDefaults>
-  <w:latentStyles w:defLockedState="0" w:defUIPriority="99" w:defSemiHidden="0" w:defUnhideWhenUsed="0" w:defQFormat="0" w:count="375">
+  <w:latentStyles w:defLockedState="0" w:defUIPriority="99" w:defSemiHidden="0" w:defUnhideWhenUsed="0" w:defQFormat="0" w:count="371">
     <w:lsdException w:name="Normal" w:uiPriority="0" w:qFormat="1"/>
     <w:lsdException w:name="heading 1" w:uiPriority="9" w:qFormat="1"/>
     <w:lsdException w:name="heading 2" w:semiHidden="1" w:uiPriority="9" w:unhideWhenUsed="1" w:qFormat="1"/>
@@ -2357,10 +2862,6 @@
     <w:lsdException w:name="List Table 5 Dark Accent 6" w:uiPriority="50"/>
     <w:lsdException w:name="List Table 6 Colorful Accent 6" w:uiPriority="51"/>
     <w:lsdException w:name="List Table 7 Colorful Accent 6" w:uiPriority="52"/>
-    <w:lsdException w:name="Mention" w:semiHidden="1" w:unhideWhenUsed="1"/>
-    <w:lsdException w:name="Smart Hyperlink" w:semiHidden="1" w:unhideWhenUsed="1"/>
-    <w:lsdException w:name="Hashtag" w:semiHidden="1" w:unhideWhenUsed="1"/>
-    <w:lsdException w:name="Unresolved Mention" w:semiHidden="1" w:unhideWhenUsed="1"/>
   </w:latentStyles>
   <w:style w:type="paragraph" w:default="1" w:styleId="Normal">
     <w:name w:val="Normal"/>

</xml_diff>